<commit_message>
start adding detailed project descriptions to the website, the website project is the only one completed at this point; styling the home page
</commit_message>
<xml_diff>
--- a/static/files/Projects description layout.docx
+++ b/static/files/Projects description layout.docx
@@ -201,39 +201,7 @@
         </w:numPr>
       </w:pPr>
       <w:r>
-        <w:t xml:space="preserve">Lydia created this portfolio website with the skills she learned in Dr. Angela Yu's Udemy class, 100 Days of Python: The Complete Python Pro Bootcamp. She used </w:t>
-      </w:r>
-      <w:proofErr w:type="gramStart"/>
-      <w:r>
-        <w:t>the day</w:t>
-      </w:r>
-      <w:proofErr w:type="gramEnd"/>
-      <w:r>
-        <w:t xml:space="preserve"> 71 files as well as the </w:t>
-      </w:r>
-      <w:proofErr w:type="spellStart"/>
-      <w:r>
-        <w:t>Finexo</w:t>
-      </w:r>
-      <w:proofErr w:type="spellEnd"/>
-      <w:r>
-        <w:t xml:space="preserve"> Free CSS Template from Free-CSS.com as a starting point for her website. From there she added her own content including her resume and completed projects. She also has made styling edits and plans to check her work for both sustainable web design errors and accessibility errors. Once the website was approximately 75% completed, she took on the challenge of getting the website online. Thanks to </w:t>
-      </w:r>
-      <w:proofErr w:type="spellStart"/>
-      <w:r>
-        <w:t>pythonanywhere</w:t>
-      </w:r>
-      <w:proofErr w:type="spellEnd"/>
-      <w:r>
-        <w:t xml:space="preserve">, this website is proudly running on sustainable energy, as verified through websitecarbon.com and thegreenwebfoundation.org. Projects are loaded from a database she created with MySQL through </w:t>
-      </w:r>
-      <w:proofErr w:type="spellStart"/>
-      <w:r>
-        <w:t>pythonanywhere</w:t>
-      </w:r>
-      <w:proofErr w:type="spellEnd"/>
-      <w:r>
-        <w:t>.</w:t>
+        <w:t>Lydia created this portfolio website with the skills she learned in Dr. Angela Yu's Udemy class, 100 Days of Python: The Complete Python Pro Bootcamp. She used the day 71 files as well as the Finexo Free CSS Template from Free-CSS.com as a starting point for her website. From there she added her own content including her resume and completed projects. She also has made styling edits and plans to check her work for both sustainable web design errors and accessibility errors. Once the website was approximately 75% completed, she took on the challenge of getting the website online. Thanks to pythonanywhere, this website is proudly running on sustainable energy, as verified through websitecarbon.com and thegreenwebfoundation.org. Projects are loaded from a database she created with MySQL through pythonanywhere.</w:t>
       </w:r>
     </w:p>
     <w:p>
@@ -329,15 +297,7 @@
         <w:t>, a blog template,</w:t>
       </w:r>
       <w:r>
-        <w:t xml:space="preserve"> as well as the </w:t>
-      </w:r>
-      <w:proofErr w:type="spellStart"/>
-      <w:r>
-        <w:t>Finexo</w:t>
-      </w:r>
-      <w:proofErr w:type="spellEnd"/>
-      <w:r>
-        <w:t xml:space="preserve"> Free CSS Template from Free-CSS.com</w:t>
+        <w:t xml:space="preserve"> as well as the Finexo Free CSS Template from Free-CSS.com</w:t>
       </w:r>
       <w:r>
         <w:t xml:space="preserve">. From there I added my own content, including my bio, resume, and projects. Once the website was </w:t>
@@ -466,16 +426,14 @@
       <w:r>
         <w:t xml:space="preserve"> blog from her Udemy course, </w:t>
       </w:r>
-      <w:proofErr w:type="spellStart"/>
-      <w:r>
-        <w:t>Finexo</w:t>
-      </w:r>
-      <w:proofErr w:type="spellEnd"/>
-      <w:r>
-        <w:t xml:space="preserve"> Free CSS Template from Free-CSS.com</w:t>
+      <w:r>
+        <w:t>Finexo Free CSS Template from Free-CSS.com</w:t>
       </w:r>
       <w:r>
         <w:t>, and Jinja; hosting service used was PythonAnywhere; IDEs used were PyCharm and PythonAnywhere; git repository used was GitHub; and database management system used was MySQL</w:t>
+      </w:r>
+      <w:r>
+        <w:t>.</w:t>
       </w:r>
     </w:p>
     <w:p>

</xml_diff>